<commit_message>
add test to check word table output & rename missingHeadersReportData
</commit_message>
<xml_diff>
--- a/src/assets/HeadersTemplate.docx
+++ b/src/assets/HeadersTemplate.docx
@@ -409,226 +409,6 @@
             </w:pPr>
             <w:r>
               <w:t xml:space="preserve">Description </w:t>
-            </w:r>
-          </w:p>
-        </w:tc>
-      </w:tr>
-      <w:tr>
-        <w:tc>
-          <w:tcPr>
-            <w:tcW w:w="2689" w:type="dxa"/>
-            <w:tcBorders>
-              <w:top w:val="single" w:sz="4" w:space="0" w:color="auto"/>
-              <w:left w:val="single" w:sz="4" w:space="0" w:color="auto"/>
-              <w:bottom w:val="single" w:sz="4" w:space="0" w:color="auto"/>
-              <w:right w:val="single" w:sz="4" w:space="0" w:color="auto"/>
-            </w:tcBorders>
-            <w:hideMark/>
-          </w:tcPr>
-          <w:p>
-            <w:pPr>
-              <w:spacing w:line="240" w:lineRule="auto"/>
-              <w:jc w:val="left"/>
-            </w:pPr>
-            <w:r>
-              <w:t xml:space="preserve">Strict Transport Security </w:t>
-            </w:r>
-          </w:p>
-        </w:tc>
-        <w:tc>
-          <w:tcPr>
-            <w:tcW w:w="5951" w:type="dxa"/>
-            <w:tcBorders>
-              <w:top w:val="single" w:sz="4" w:space="0" w:color="auto"/>
-              <w:left w:val="single" w:sz="4" w:space="0" w:color="auto"/>
-              <w:bottom w:val="single" w:sz="4" w:space="0" w:color="auto"/>
-              <w:right w:val="single" w:sz="4" w:space="0" w:color="auto"/>
-            </w:tcBorders>
-            <w:hideMark/>
-          </w:tcPr>
-          <w:p>
-            <w:pPr>
-              <w:spacing w:line="240" w:lineRule="auto"/>
-            </w:pPr>
-            <w:r>
-              <w:t>Strict Transport Security enforces the use of HTTPS in the web browser, ensuring that no information is sent for the domain (and optionally subdomains too), even if a link to a plain HTTP page is included or the user unintentionally navigates to a HTTP link. This additionally mitigates the risk of cookies without the secure flag set, by enforcing HTTPS only.</w:t>
-            </w:r>
-          </w:p>
-        </w:tc>
-      </w:tr>
-      <w:tr>
-        <w:tc>
-          <w:tcPr>
-            <w:tcW w:w="2689" w:type="dxa"/>
-            <w:tcBorders>
-              <w:top w:val="single" w:sz="4" w:space="0" w:color="auto"/>
-              <w:left w:val="single" w:sz="4" w:space="0" w:color="auto"/>
-              <w:bottom w:val="single" w:sz="4" w:space="0" w:color="auto"/>
-              <w:right w:val="single" w:sz="4" w:space="0" w:color="auto"/>
-            </w:tcBorders>
-            <w:hideMark/>
-          </w:tcPr>
-          <w:p>
-            <w:pPr>
-              <w:spacing w:line="240" w:lineRule="auto"/>
-              <w:jc w:val="left"/>
-            </w:pPr>
-            <w:r>
-              <w:t>Content Security Policy</w:t>
-            </w:r>
-          </w:p>
-        </w:tc>
-        <w:tc>
-          <w:tcPr>
-            <w:tcW w:w="5951" w:type="dxa"/>
-            <w:tcBorders>
-              <w:top w:val="single" w:sz="4" w:space="0" w:color="auto"/>
-              <w:left w:val="single" w:sz="4" w:space="0" w:color="auto"/>
-              <w:bottom w:val="single" w:sz="4" w:space="0" w:color="auto"/>
-              <w:right w:val="single" w:sz="4" w:space="0" w:color="auto"/>
-            </w:tcBorders>
-            <w:hideMark/>
-          </w:tcPr>
-          <w:p>
-            <w:pPr>
-              <w:spacing w:line="240" w:lineRule="auto"/>
-            </w:pPr>
-            <w:r>
-              <w:t>Content Security Policy allows you to whitelist web application resource locations, including where scripts can be loaded from and where the application may be framed. This can therefore mitigate reflected cross-site scripting attacks as well as issues such as Clickjacking.</w:t>
-            </w:r>
-          </w:p>
-        </w:tc>
-      </w:tr>
-      <w:tr>
-        <w:tc>
-          <w:tcPr>
-            <w:tcW w:w="2689" w:type="dxa"/>
-            <w:tcBorders>
-              <w:top w:val="single" w:sz="4" w:space="0" w:color="auto"/>
-              <w:left w:val="single" w:sz="4" w:space="0" w:color="auto"/>
-              <w:bottom w:val="single" w:sz="4" w:space="0" w:color="auto"/>
-              <w:right w:val="single" w:sz="4" w:space="0" w:color="auto"/>
-            </w:tcBorders>
-            <w:hideMark/>
-          </w:tcPr>
-          <w:p>
-            <w:pPr>
-              <w:spacing w:line="240" w:lineRule="auto"/>
-            </w:pPr>
-            <w:r>
-              <w:t>X-Content-Type-Options</w:t>
-            </w:r>
-          </w:p>
-        </w:tc>
-        <w:tc>
-          <w:tcPr>
-            <w:tcW w:w="5951" w:type="dxa"/>
-            <w:tcBorders>
-              <w:top w:val="single" w:sz="4" w:space="0" w:color="auto"/>
-              <w:left w:val="single" w:sz="4" w:space="0" w:color="auto"/>
-              <w:bottom w:val="single" w:sz="4" w:space="0" w:color="auto"/>
-              <w:right w:val="single" w:sz="4" w:space="0" w:color="auto"/>
-            </w:tcBorders>
-            <w:hideMark/>
-          </w:tcPr>
-          <w:p>
-            <w:pPr>
-              <w:spacing w:line="240" w:lineRule="auto"/>
-            </w:pPr>
-            <w:r>
-              <w:t>X-Content-Type-Options prevents a browser from attempting to enumerate the MIME-type of a server response, thereby preventing some types of cross-site scripting attack.</w:t>
-            </w:r>
-          </w:p>
-        </w:tc>
-      </w:tr>
-      <w:tr>
-        <w:tc>
-          <w:tcPr>
-            <w:tcW w:w="2689" w:type="dxa"/>
-            <w:tcBorders>
-              <w:top w:val="single" w:sz="4" w:space="0" w:color="auto"/>
-              <w:left w:val="single" w:sz="4" w:space="0" w:color="auto"/>
-              <w:bottom w:val="single" w:sz="4" w:space="0" w:color="auto"/>
-              <w:right w:val="single" w:sz="4" w:space="0" w:color="auto"/>
-            </w:tcBorders>
-            <w:hideMark/>
-          </w:tcPr>
-          <w:p>
-            <w:pPr>
-              <w:spacing w:line="240" w:lineRule="auto"/>
-            </w:pPr>
-            <w:r>
-              <w:t>Referrer Policy</w:t>
-            </w:r>
-          </w:p>
-        </w:tc>
-        <w:tc>
-          <w:tcPr>
-            <w:tcW w:w="5951" w:type="dxa"/>
-            <w:tcBorders>
-              <w:top w:val="single" w:sz="4" w:space="0" w:color="auto"/>
-              <w:left w:val="single" w:sz="4" w:space="0" w:color="auto"/>
-              <w:bottom w:val="single" w:sz="4" w:space="0" w:color="auto"/>
-              <w:right w:val="single" w:sz="4" w:space="0" w:color="auto"/>
-            </w:tcBorders>
-            <w:hideMark/>
-          </w:tcPr>
-          <w:p>
-            <w:pPr>
-              <w:spacing w:line="240" w:lineRule="auto"/>
-            </w:pPr>
-            <w:r>
-              <w:t>Referrer Policy allows a web application to reduce when the “referrer” header is set. Thereby preventing sensitive data in the URL from being transmitted to third-parties or over insecure connections.</w:t>
-            </w:r>
-          </w:p>
-        </w:tc>
-      </w:tr>
-      <w:tr>
-        <w:tc>
-          <w:tcPr>
-            <w:tcW w:w="2689" w:type="dxa"/>
-            <w:tcBorders>
-              <w:top w:val="single" w:sz="4" w:space="0" w:color="auto"/>
-              <w:left w:val="single" w:sz="4" w:space="0" w:color="auto"/>
-              <w:bottom w:val="single" w:sz="4" w:space="0" w:color="auto"/>
-              <w:right w:val="single" w:sz="4" w:space="0" w:color="auto"/>
-            </w:tcBorders>
-            <w:hideMark/>
-          </w:tcPr>
-          <w:p>
-            <w:pPr>
-              <w:spacing w:line="240" w:lineRule="auto"/>
-            </w:pPr>
-            <w:r>
-              <w:t>X-Frame-Options</w:t>
-            </w:r>
-          </w:p>
-        </w:tc>
-        <w:tc>
-          <w:tcPr>
-            <w:tcW w:w="5951" w:type="dxa"/>
-            <w:tcBorders>
-              <w:top w:val="single" w:sz="4" w:space="0" w:color="auto"/>
-              <w:left w:val="single" w:sz="4" w:space="0" w:color="auto"/>
-              <w:bottom w:val="single" w:sz="4" w:space="0" w:color="auto"/>
-              <w:right w:val="single" w:sz="4" w:space="0" w:color="auto"/>
-            </w:tcBorders>
-            <w:hideMark/>
-          </w:tcPr>
-          <w:p>
-            <w:pPr>
-              <w:spacing w:line="240" w:lineRule="auto"/>
-            </w:pPr>
-            <w:r>
-              <w:t xml:space="preserve">X-Frame-Options is one method of controlling which sites may frame the web application, however it is not fully implemented in Chrome (in </w:t>
-            </w:r>
-            <w:proofErr w:type="spellStart"/>
-            <w:r>
-              <w:t>favour</w:t>
-            </w:r>
-            <w:proofErr w:type="spellEnd"/>
-            <w:r>
-              <w:t xml:space="preserve"> of CSP). Thereby the only available options are DENY or SAMEORIGIN. If more granularity is required, consider CSP instead. Preventing framing can prevent Clickjacking attacks.</w:t>
             </w:r>
           </w:p>
         </w:tc>

</xml_diff>

<commit_message>
Finish up cookie auditing work and add tests
</commit_message>
<xml_diff>
--- a/src/assets/HeadersTemplate.docx
+++ b/src/assets/HeadersTemplate.docx
@@ -420,6 +420,449 @@
         </w:tc>
       </w:tr>
     </w:tbl>
+    <w:p/>
+    <w:p>
+      <w:pPr>
+        <w:pStyle w:val="Heading2"/>
+      </w:pPr>
+      <w:r>
+        <w:t>Incorrectly configured cookies</w:t>
+      </w:r>
+    </w:p>
+    <w:tbl>
+      <w:tblPr>
+        <w:tblStyle w:val="TableGrid"/>
+        <w:tblW w:w="9180" w:type="dxa"/>
+        <w:tblInd w:w="0" w:type="dxa"/>
+        <w:tblBorders>
+          <w:top w:val="none" w:sz="0" w:space="0" w:color="auto"/>
+          <w:left w:val="none" w:sz="0" w:space="0" w:color="auto"/>
+          <w:bottom w:val="none" w:sz="0" w:space="0" w:color="auto"/>
+          <w:right w:val="none" w:sz="0" w:space="0" w:color="auto"/>
+          <w:insideH w:val="none" w:sz="0" w:space="0" w:color="auto"/>
+          <w:insideV w:val="none" w:sz="0" w:space="0" w:color="auto"/>
+        </w:tblBorders>
+        <w:tblLayout w:type="fixed"/>
+        <w:tblLook w:val="04A0" w:firstRow="1" w:lastRow="0" w:firstColumn="1" w:lastColumn="0" w:noHBand="0" w:noVBand="1"/>
+      </w:tblPr>
+      <w:tblGrid>
+        <w:gridCol w:w="1384"/>
+        <w:gridCol w:w="1296"/>
+        <w:gridCol w:w="236"/>
+        <w:gridCol w:w="4470"/>
+        <w:gridCol w:w="1794"/>
+      </w:tblGrid>
+      <w:tr>
+        <w:tc>
+          <w:tcPr>
+            <w:tcW w:w="1384" w:type="dxa"/>
+            <w:shd w:val="clear" w:color="auto" w:fill="7F7F7F"/>
+          </w:tcPr>
+          <w:p>
+            <w:pPr>
+              <w:pStyle w:val="emptycell"/>
+            </w:pPr>
+          </w:p>
+        </w:tc>
+        <w:tc>
+          <w:tcPr>
+            <w:tcW w:w="1296" w:type="dxa"/>
+            <w:shd w:val="clear" w:color="auto" w:fill="7F7F7F"/>
+          </w:tcPr>
+          <w:p>
+            <w:pPr>
+              <w:pStyle w:val="emptycell"/>
+            </w:pPr>
+          </w:p>
+        </w:tc>
+        <w:tc>
+          <w:tcPr>
+            <w:tcW w:w="236" w:type="dxa"/>
+            <w:shd w:val="clear" w:color="auto" w:fill="7F7F7F"/>
+          </w:tcPr>
+          <w:p>
+            <w:pPr>
+              <w:pStyle w:val="emptycell"/>
+            </w:pPr>
+          </w:p>
+        </w:tc>
+        <w:tc>
+          <w:tcPr>
+            <w:tcW w:w="4470" w:type="dxa"/>
+            <w:shd w:val="clear" w:color="auto" w:fill="7F7F7F"/>
+          </w:tcPr>
+          <w:p>
+            <w:pPr>
+              <w:pStyle w:val="emptycell"/>
+            </w:pPr>
+          </w:p>
+        </w:tc>
+        <w:tc>
+          <w:tcPr>
+            <w:tcW w:w="1794" w:type="dxa"/>
+            <w:shd w:val="clear" w:color="auto" w:fill="7F7F7F"/>
+          </w:tcPr>
+          <w:p>
+            <w:pPr>
+              <w:pStyle w:val="emptycell"/>
+            </w:pPr>
+          </w:p>
+        </w:tc>
+      </w:tr>
+      <w:tr>
+        <w:trPr>
+          <w:trHeight w:val="185"/>
+        </w:trPr>
+        <w:tc>
+          <w:tcPr>
+            <w:tcW w:w="1384" w:type="dxa"/>
+            <w:tcBorders>
+              <w:top w:val="single" w:sz="8" w:space="0" w:color="7F7F7F" w:themeColor="text1" w:themeTint="80"/>
+              <w:left w:val="nil"/>
+              <w:bottom w:val="single" w:sz="8" w:space="0" w:color="7F7F7F" w:themeColor="text1" w:themeTint="80"/>
+              <w:right w:val="nil"/>
+            </w:tcBorders>
+            <w:shd w:val="clear" w:color="auto" w:fill="F7F7F7"/>
+            <w:hideMark/>
+          </w:tcPr>
+          <w:p>
+            <w:pPr>
+              <w:pStyle w:val="IssueTableTitle"/>
+              <w:jc w:val="left"/>
+            </w:pPr>
+            <w:r>
+              <w:t>Category</w:t>
+            </w:r>
+          </w:p>
+        </w:tc>
+        <w:tc>
+          <w:tcPr>
+            <w:tcW w:w="7796" w:type="dxa"/>
+            <w:gridSpan w:val="4"/>
+            <w:tcBorders>
+              <w:top w:val="single" w:sz="8" w:space="0" w:color="7F7F7F" w:themeColor="text1" w:themeTint="80"/>
+              <w:left w:val="nil"/>
+              <w:bottom w:val="single" w:sz="8" w:space="0" w:color="7F7F7F" w:themeColor="text1" w:themeTint="80"/>
+              <w:right w:val="nil"/>
+            </w:tcBorders>
+            <w:shd w:val="clear" w:color="auto" w:fill="F7F7F7"/>
+            <w:hideMark/>
+          </w:tcPr>
+          <w:p>
+            <w:pPr>
+              <w:pStyle w:val="IssueTableContent"/>
+            </w:pPr>
+            <w:r>
+              <w:t>Protection Mechanism Failure [CWE-693]</w:t>
+            </w:r>
+          </w:p>
+        </w:tc>
+      </w:tr>
+      <w:tr>
+        <w:trPr>
+          <w:trHeight w:val="185"/>
+        </w:trPr>
+        <w:tc>
+          <w:tcPr>
+            <w:tcW w:w="1384" w:type="dxa"/>
+            <w:tcBorders>
+              <w:top w:val="single" w:sz="8" w:space="0" w:color="7F7F7F" w:themeColor="text1" w:themeTint="80"/>
+              <w:left w:val="nil"/>
+              <w:bottom w:val="single" w:sz="8" w:space="0" w:color="7F7F7F" w:themeColor="text1" w:themeTint="80"/>
+              <w:right w:val="nil"/>
+            </w:tcBorders>
+            <w:shd w:val="clear" w:color="auto" w:fill="F7F7F7"/>
+            <w:hideMark/>
+          </w:tcPr>
+          <w:p>
+            <w:pPr>
+              <w:pStyle w:val="IssueTableTitle"/>
+              <w:jc w:val="left"/>
+            </w:pPr>
+            <w:r>
+              <w:t>Status</w:t>
+            </w:r>
+          </w:p>
+        </w:tc>
+        <w:tc>
+          <w:tcPr>
+            <w:tcW w:w="7796" w:type="dxa"/>
+            <w:gridSpan w:val="4"/>
+            <w:tcBorders>
+              <w:top w:val="single" w:sz="8" w:space="0" w:color="7F7F7F" w:themeColor="text1" w:themeTint="80"/>
+              <w:left w:val="nil"/>
+              <w:bottom w:val="single" w:sz="8" w:space="0" w:color="7F7F7F" w:themeColor="text1" w:themeTint="80"/>
+              <w:right w:val="nil"/>
+            </w:tcBorders>
+            <w:shd w:val="clear" w:color="auto" w:fill="F7F7F7"/>
+            <w:hideMark/>
+          </w:tcPr>
+          <w:p>
+            <w:pPr>
+              <w:pStyle w:val="IssueTableContent"/>
+            </w:pPr>
+            <w:r>
+              <w:t>Open</w:t>
+            </w:r>
+          </w:p>
+        </w:tc>
+      </w:tr>
+      <w:tr>
+        <w:trPr>
+          <w:trHeight w:val="185"/>
+        </w:trPr>
+        <w:tc>
+          <w:tcPr>
+            <w:tcW w:w="1384" w:type="dxa"/>
+            <w:tcBorders>
+              <w:top w:val="single" w:sz="8" w:space="0" w:color="7F7F7F" w:themeColor="text1" w:themeTint="80"/>
+              <w:left w:val="nil"/>
+              <w:bottom w:val="single" w:sz="8" w:space="0" w:color="7F7F7F" w:themeColor="text1" w:themeTint="80"/>
+              <w:right w:val="nil"/>
+            </w:tcBorders>
+            <w:shd w:val="clear" w:color="auto" w:fill="F7F7F7"/>
+            <w:hideMark/>
+          </w:tcPr>
+          <w:p>
+            <w:pPr>
+              <w:pStyle w:val="IssueTableTitle"/>
+              <w:jc w:val="left"/>
+            </w:pPr>
+            <w:r>
+              <w:t>Impact</w:t>
+            </w:r>
+          </w:p>
+        </w:tc>
+        <w:tc>
+          <w:tcPr>
+            <w:tcW w:w="7796" w:type="dxa"/>
+            <w:gridSpan w:val="4"/>
+            <w:tcBorders>
+              <w:top w:val="single" w:sz="8" w:space="0" w:color="7F7F7F" w:themeColor="text1" w:themeTint="80"/>
+              <w:left w:val="nil"/>
+              <w:bottom w:val="single" w:sz="8" w:space="0" w:color="7F7F7F" w:themeColor="text1" w:themeTint="80"/>
+              <w:right w:val="nil"/>
+            </w:tcBorders>
+            <w:shd w:val="clear" w:color="auto" w:fill="F7F7F7"/>
+            <w:hideMark/>
+          </w:tcPr>
+          <w:p>
+            <w:pPr>
+              <w:pStyle w:val="IssueTableContent"/>
+            </w:pPr>
+            <w:r>
+              <w:t>Minor</w:t>
+            </w:r>
+          </w:p>
+        </w:tc>
+      </w:tr>
+      <w:tr>
+        <w:trPr>
+          <w:trHeight w:val="185"/>
+        </w:trPr>
+        <w:tc>
+          <w:tcPr>
+            <w:tcW w:w="1384" w:type="dxa"/>
+            <w:tcBorders>
+              <w:top w:val="single" w:sz="8" w:space="0" w:color="7F7F7F" w:themeColor="text1" w:themeTint="80"/>
+              <w:left w:val="nil"/>
+              <w:bottom w:val="single" w:sz="8" w:space="0" w:color="7F7F7F" w:themeColor="text1" w:themeTint="80"/>
+              <w:right w:val="nil"/>
+            </w:tcBorders>
+            <w:shd w:val="clear" w:color="auto" w:fill="F7F7F7"/>
+            <w:hideMark/>
+          </w:tcPr>
+          <w:p>
+            <w:pPr>
+              <w:pStyle w:val="IssueTableTitle"/>
+              <w:jc w:val="left"/>
+            </w:pPr>
+            <w:r>
+              <w:t>Likelihood</w:t>
+            </w:r>
+          </w:p>
+        </w:tc>
+        <w:tc>
+          <w:tcPr>
+            <w:tcW w:w="7796" w:type="dxa"/>
+            <w:gridSpan w:val="4"/>
+            <w:tcBorders>
+              <w:top w:val="single" w:sz="8" w:space="0" w:color="7F7F7F" w:themeColor="text1" w:themeTint="80"/>
+              <w:left w:val="nil"/>
+              <w:bottom w:val="single" w:sz="8" w:space="0" w:color="7F7F7F" w:themeColor="text1" w:themeTint="80"/>
+              <w:right w:val="nil"/>
+            </w:tcBorders>
+            <w:shd w:val="clear" w:color="auto" w:fill="F7F7F7"/>
+            <w:hideMark/>
+          </w:tcPr>
+          <w:p>
+            <w:pPr>
+              <w:pStyle w:val="IssueTableContent"/>
+            </w:pPr>
+            <w:r>
+              <w:t>Likely</w:t>
+            </w:r>
+          </w:p>
+        </w:tc>
+      </w:tr>
+      <w:tr>
+        <w:trPr>
+          <w:trHeight w:val="185"/>
+        </w:trPr>
+        <w:tc>
+          <w:tcPr>
+            <w:tcW w:w="1384" w:type="dxa"/>
+            <w:tcBorders>
+              <w:top w:val="single" w:sz="8" w:space="0" w:color="7F7F7F" w:themeColor="text1" w:themeTint="80"/>
+              <w:left w:val="nil"/>
+              <w:bottom w:val="single" w:sz="8" w:space="0" w:color="7F7F7F" w:themeColor="text1" w:themeTint="80"/>
+              <w:right w:val="nil"/>
+            </w:tcBorders>
+            <w:shd w:val="clear" w:color="auto" w:fill="7F7F7F" w:themeFill="text1" w:themeFillTint="80"/>
+            <w:hideMark/>
+          </w:tcPr>
+          <w:p>
+            <w:pPr>
+              <w:pStyle w:val="IssueTableTitle"/>
+              <w:jc w:val="left"/>
+              <w:rPr>
+                <w:color w:val="FFFFFF" w:themeColor="background1"/>
+              </w:rPr>
+            </w:pPr>
+            <w:r>
+              <w:rPr>
+                <w:color w:val="FFFFFF" w:themeColor="background1"/>
+              </w:rPr>
+              <w:t>Risk</w:t>
+            </w:r>
+          </w:p>
+        </w:tc>
+        <w:tc>
+          <w:tcPr>
+            <w:tcW w:w="7796" w:type="dxa"/>
+            <w:gridSpan w:val="4"/>
+            <w:tcBorders>
+              <w:top w:val="single" w:sz="8" w:space="0" w:color="7F7F7F" w:themeColor="text1" w:themeTint="80"/>
+              <w:left w:val="nil"/>
+              <w:bottom w:val="single" w:sz="8" w:space="0" w:color="7F7F7F" w:themeColor="text1" w:themeTint="80"/>
+              <w:right w:val="nil"/>
+            </w:tcBorders>
+            <w:shd w:val="clear" w:color="auto" w:fill="7F7F7F" w:themeFill="text1" w:themeFillTint="80"/>
+            <w:hideMark/>
+          </w:tcPr>
+          <w:p>
+            <w:pPr>
+              <w:pStyle w:val="IssueTableContent"/>
+              <w:rPr>
+                <w:color w:val="FFFFFF" w:themeColor="background1"/>
+              </w:rPr>
+            </w:pPr>
+            <w:r>
+              <w:rPr>
+                <w:color w:val="FFFFFF" w:themeColor="background1"/>
+              </w:rPr>
+              <w:t>Low</w:t>
+            </w:r>
+          </w:p>
+        </w:tc>
+      </w:tr>
+    </w:tbl>
+    <w:p>
+      <w:r>
+        <w:t xml:space="preserve">Cookie configuration via both security and non-security focused cookie attributes can </w:t>
+      </w:r>
+      <w:r>
+        <w:t>greatly</w:t>
+      </w:r>
+      <w:r>
+        <w:t xml:space="preserve"> </w:t>
+      </w:r>
+      <w:r>
+        <w:t>improves site security. This is achieved by preventing disclosure of information and by</w:t>
+      </w:r>
+      <w:r>
+        <w:t xml:space="preserve"> reducing the attack surface </w:t>
+      </w:r>
+      <w:r>
+        <w:t>making</w:t>
+      </w:r>
+      <w:r>
+        <w:t xml:space="preserve"> exploitation of other vulnerabilities</w:t>
+      </w:r>
+      <w:r>
+        <w:t xml:space="preserve"> significantly harder</w:t>
+      </w:r>
+      <w:r>
+        <w:t xml:space="preserve">. </w:t>
+      </w:r>
+      <w:r>
+        <w:t>It is recommended that all cookies on the specified pages be reviewed taking into consideration the missing or incorrectly set cookie attributes highlighted in the table below.</w:t>
+      </w:r>
+      <w:r>
+        <w:t xml:space="preserve"> </w:t>
+      </w:r>
+    </w:p>
+    <w:tbl>
+      <w:tblPr>
+        <w:tblStyle w:val="TableGrid"/>
+        <w:tblW w:w="0" w:type="auto"/>
+        <w:tblInd w:w="0" w:type="dxa"/>
+        <w:tblLook w:val="04A0" w:firstRow="1" w:lastRow="0" w:firstColumn="1" w:lastColumn="0" w:noHBand="0" w:noVBand="1"/>
+      </w:tblPr>
+      <w:tblGrid>
+        <w:gridCol w:w="2689"/>
+        <w:gridCol w:w="5951"/>
+      </w:tblGrid>
+      <w:tr>
+        <w:tc>
+          <w:tcPr>
+            <w:tcW w:w="2689" w:type="dxa"/>
+            <w:tcBorders>
+              <w:top w:val="single" w:sz="4" w:space="0" w:color="auto"/>
+              <w:left w:val="single" w:sz="4" w:space="0" w:color="auto"/>
+              <w:bottom w:val="single" w:sz="4" w:space="0" w:color="auto"/>
+              <w:right w:val="single" w:sz="4" w:space="0" w:color="auto"/>
+            </w:tcBorders>
+            <w:hideMark/>
+          </w:tcPr>
+          <w:p>
+            <w:pPr>
+              <w:spacing w:line="240" w:lineRule="auto"/>
+            </w:pPr>
+            <w:r>
+              <w:t>Cookie Attribute</w:t>
+            </w:r>
+            <w:r>
+              <w:t xml:space="preserve"> </w:t>
+            </w:r>
+          </w:p>
+        </w:tc>
+        <w:tc>
+          <w:tcPr>
+            <w:tcW w:w="5951" w:type="dxa"/>
+            <w:tcBorders>
+              <w:top w:val="single" w:sz="4" w:space="0" w:color="auto"/>
+              <w:left w:val="single" w:sz="4" w:space="0" w:color="auto"/>
+              <w:bottom w:val="single" w:sz="4" w:space="0" w:color="auto"/>
+              <w:right w:val="single" w:sz="4" w:space="0" w:color="auto"/>
+            </w:tcBorders>
+            <w:hideMark/>
+          </w:tcPr>
+          <w:p>
+            <w:pPr>
+              <w:spacing w:line="240" w:lineRule="auto"/>
+            </w:pPr>
+            <w:r>
+              <w:t>Description</w:t>
+            </w:r>
+            <w:r>
+              <w:t>/Issue</w:t>
+            </w:r>
+          </w:p>
+        </w:tc>
+      </w:tr>
+    </w:tbl>
+    <w:p/>
     <w:p/>
     <w:sectPr>
       <w:pgSz w:w="11906" w:h="16838"/>

</xml_diff>